<commit_message>
Removed login display after logging in
</commit_message>
<xml_diff>
--- a/Notes.docx
+++ b/Notes.docx
@@ -4,7 +4,15 @@
   <w:body>
     <w:p>
       <w:r>
-        <w:t>In the youtube video</w:t>
+        <w:t xml:space="preserve">In the </w:t>
+      </w:r>
+      <w:proofErr w:type="spellStart"/>
+      <w:r>
+        <w:t>youtube</w:t>
+      </w:r>
+      <w:proofErr w:type="spellEnd"/>
+      <w:r>
+        <w:t xml:space="preserve"> video</w:t>
       </w:r>
     </w:p>
     <w:p>
@@ -36,8 +44,13 @@
         </w:numPr>
       </w:pPr>
       <w:r>
-        <w:t>storing data in localstorage</w:t>
-      </w:r>
+        <w:t xml:space="preserve">storing data in </w:t>
+      </w:r>
+      <w:proofErr w:type="spellStart"/>
+      <w:r>
+        <w:t>localstorage</w:t>
+      </w:r>
+      <w:proofErr w:type="spellEnd"/>
     </w:p>
     <w:p>
       <w:pPr>
@@ -47,8 +60,13 @@
           <w:numId w:val="1"/>
         </w:numPr>
       </w:pPr>
-      <w:r>
-        <w:t>checking to see if the user is logged in. If so</w:t>
+      <w:proofErr w:type="gramStart"/>
+      <w:r>
+        <w:t>checking</w:t>
+      </w:r>
+      <w:proofErr w:type="gramEnd"/>
+      <w:r>
+        <w:t xml:space="preserve"> to see if the user is logged in. If so</w:t>
       </w:r>
     </w:p>
     <w:p>
@@ -78,6 +96,25 @@
     <w:p>
       <w:r>
         <w:t>When comparing strings use .equal because if you use == it only compares if the objects are the same not the actual string content. So it will always return false if you use ==</w:t>
+      </w:r>
+    </w:p>
+    <w:p/>
+    <w:p>
+      <w:r>
+        <w:t>The reason why I couldn’t click on an item was because the focus was on the delete button.</w:t>
+      </w:r>
+    </w:p>
+    <w:p>
+      <w:r>
+        <w:t xml:space="preserve">Need to </w:t>
+      </w:r>
+      <w:proofErr w:type="spellStart"/>
+      <w:r>
+        <w:t>unfocus</w:t>
+      </w:r>
+      <w:proofErr w:type="spellEnd"/>
+      <w:r>
+        <w:t xml:space="preserve"> the delete button</w:t>
       </w:r>
       <w:bookmarkStart w:id="0" w:name="_GoBack"/>
       <w:bookmarkEnd w:id="0"/>

</xml_diff>